<commit_message>
Skelton SCRS document WRT custom MPs
</commit_message>
<xml_diff>
--- a/Submissions/SCRS_2017_X4 Carruthers Butterworth ABT MSE package.docx
+++ b/Submissions/SCRS_2017_X4 Carruthers Butterworth ABT MSE package.docx
@@ -41,18 +41,63 @@
           <w:caps/>
           <w:szCs w:val="20"/>
         </w:rPr>
-        <w:t>ABT-MSE an R framework for the testing of custom management procedures</w:t>
-      </w:r>
-    </w:p>
-    <w:p>
-      <w:pPr>
-        <w:jc w:val="center"/>
+        <w:t>ABT-MSE</w:t>
+      </w:r>
+      <w:r>
         <w:rPr>
           <w:rFonts w:cs="Times New Roman"/>
           <w:b/>
           <w:caps/>
           <w:szCs w:val="20"/>
         </w:rPr>
+        <w:t>:</w:t>
+      </w:r>
+      <w:r>
+        <w:rPr>
+          <w:rFonts w:cs="Times New Roman"/>
+          <w:b/>
+          <w:caps/>
+          <w:szCs w:val="20"/>
+        </w:rPr>
+        <w:t xml:space="preserve"> an R </w:t>
+      </w:r>
+      <w:r>
+        <w:rPr>
+          <w:rFonts w:cs="Times New Roman"/>
+          <w:b/>
+          <w:caps/>
+          <w:szCs w:val="20"/>
+        </w:rPr>
+        <w:t>package for</w:t>
+      </w:r>
+      <w:r>
+        <w:rPr>
+          <w:rFonts w:cs="Times New Roman"/>
+          <w:b/>
+          <w:caps/>
+          <w:szCs w:val="20"/>
+        </w:rPr>
+        <w:t xml:space="preserve"> </w:t>
+      </w:r>
+      <w:r>
+        <w:rPr>
+          <w:rFonts w:cs="Times New Roman"/>
+          <w:b/>
+          <w:caps/>
+          <w:szCs w:val="20"/>
+        </w:rPr>
+        <w:t xml:space="preserve">Atlantic bluefin tuna management strategy evaluation </w:t>
+      </w:r>
+    </w:p>
+    <w:p>
+      <w:pPr>
+        <w:jc w:val="center"/>
+        <w:rPr>
+          <w:rFonts w:cs="Times New Roman"/>
+          <w:b/>
+          <w:caps/>
+          <w:szCs w:val="20"/>
+        </w:rPr>
       </w:pPr>
     </w:p>
     <w:p>
@@ -313,58 +358,58 @@
           <w:szCs w:val="20"/>
         </w:rPr>
       </w:pPr>
+    </w:p>
+    <w:p>
+      <w:pPr>
+        <w:jc w:val="center"/>
+        <w:rPr>
+          <w:rFonts w:cs="Times New Roman"/>
+          <w:i/>
+          <w:szCs w:val="20"/>
+        </w:rPr>
+      </w:pPr>
+    </w:p>
+    <w:p>
+      <w:pPr>
+        <w:jc w:val="center"/>
+        <w:rPr>
+          <w:rFonts w:cs="Times New Roman"/>
+          <w:i/>
+          <w:szCs w:val="20"/>
+        </w:rPr>
+      </w:pPr>
+    </w:p>
+    <w:p>
+      <w:pPr>
+        <w:jc w:val="center"/>
+        <w:rPr>
+          <w:rFonts w:cs="Times New Roman"/>
+          <w:i/>
+          <w:szCs w:val="20"/>
+        </w:rPr>
+      </w:pPr>
+    </w:p>
+    <w:p>
+      <w:pPr>
+        <w:rPr>
+          <w:rFonts w:cs="Times New Roman"/>
+          <w:i/>
+          <w:szCs w:val="20"/>
+        </w:rPr>
+      </w:pPr>
+      <w:r>
+        <w:rPr>
+          <w:rFonts w:cs="Times New Roman"/>
+          <w:i/>
+          <w:szCs w:val="20"/>
+        </w:rPr>
+        <w:br w:type="page"/>
+      </w:r>
       <w:bookmarkStart w:id="0" w:name="_GoBack"/>
       <w:bookmarkEnd w:id="0"/>
     </w:p>
     <w:p>
       <w:pPr>
-        <w:jc w:val="center"/>
-        <w:rPr>
-          <w:rFonts w:cs="Times New Roman"/>
-          <w:i/>
-          <w:szCs w:val="20"/>
-        </w:rPr>
-      </w:pPr>
-    </w:p>
-    <w:p>
-      <w:pPr>
-        <w:jc w:val="center"/>
-        <w:rPr>
-          <w:rFonts w:cs="Times New Roman"/>
-          <w:i/>
-          <w:szCs w:val="20"/>
-        </w:rPr>
-      </w:pPr>
-    </w:p>
-    <w:p>
-      <w:pPr>
-        <w:jc w:val="center"/>
-        <w:rPr>
-          <w:rFonts w:cs="Times New Roman"/>
-          <w:i/>
-          <w:szCs w:val="20"/>
-        </w:rPr>
-      </w:pPr>
-    </w:p>
-    <w:p>
-      <w:pPr>
-        <w:rPr>
-          <w:rFonts w:cs="Times New Roman"/>
-          <w:i/>
-          <w:szCs w:val="20"/>
-        </w:rPr>
-      </w:pPr>
-      <w:r>
-        <w:rPr>
-          <w:rFonts w:cs="Times New Roman"/>
-          <w:i/>
-          <w:szCs w:val="20"/>
-        </w:rPr>
-        <w:br w:type="page"/>
-      </w:r>
-    </w:p>
-    <w:p>
-      <w:pPr>
         <w:pStyle w:val="Heading1"/>
       </w:pPr>
       <w:r>
@@ -500,25 +545,7 @@
         <w:jc w:val="both"/>
       </w:pPr>
       <w:r>
-        <w:t xml:space="preserve">Seasonal, spatial, multi-stock, age structured operating models were </w:t>
-      </w:r>
-      <w:r>
-        <w:t>fitted to a wide variety of fishery dependent and independent data</w:t>
-      </w:r>
-      <w:r>
-        <w:t xml:space="preserve"> (see Carruthers et al. 2015a and CMG 2017). Such data included</w:t>
-      </w:r>
-      <w:r>
-        <w:t xml:space="preserve"> electronic tags, Task II catch rate and genetics data informing stock of origin (for a summary of these data see Carruthers et al. 2015b</w:t>
-      </w:r>
-      <w:r>
-        <w:t xml:space="preserve"> and GBYP 2017b</w:t>
-      </w:r>
-      <w:r>
-        <w:t>).</w:t>
-      </w:r>
-      <w:r>
-        <w:t xml:space="preserve"> </w:t>
+        <w:t>Installing the package</w:t>
       </w:r>
     </w:p>
     <w:p>
@@ -531,32 +558,57 @@
         <w:jc w:val="both"/>
       </w:pPr>
       <w:r>
-        <w:t>A reference set of operating models was identified that spanned three main axes of uncertainty for Atlantic bluefin tuna: (1) future recruitment, (2) current spatial distributi</w:t>
-      </w:r>
-      <w:r>
-        <w:t>on of abundance</w:t>
-      </w:r>
-      <w:r>
-        <w:t>, (3) age-at-maturity (spawning fraction) / natural mortality rate (see Table 1 for the reference operating model design). Although this leads to 36 reference operating models in total, future recruitment scenarios are not applicable to model fitting.</w:t>
-      </w:r>
-      <w:r>
-        <w:t xml:space="preserve"> Consequently </w:t>
-      </w:r>
-      <w:r>
-        <w:t>12 unique model fits are presented here</w:t>
-      </w:r>
-      <w:r>
-        <w:t xml:space="preserve"> that cover factors 2 and 3 relating to </w:t>
-      </w:r>
-      <w:r>
-        <w:t>abundance</w:t>
-      </w:r>
-      <w:r>
-        <w:t xml:space="preserve">, maturity and natural mortality rate. </w:t>
-      </w:r>
-      <w:r>
-        <w:t xml:space="preserve">  </w:t>
-      </w:r>
+        <w:t>Loading and initializing the MSE framework</w:t>
+      </w:r>
+    </w:p>
+    <w:p>
+      <w:pPr>
+        <w:jc w:val="both"/>
+      </w:pPr>
+    </w:p>
+    <w:p>
+      <w:pPr>
+        <w:jc w:val="both"/>
+      </w:pPr>
+      <w:r>
+        <w:t>Simulated data</w:t>
+      </w:r>
+    </w:p>
+    <w:p>
+      <w:pPr>
+        <w:jc w:val="both"/>
+      </w:pPr>
+    </w:p>
+    <w:p>
+      <w:pPr>
+        <w:jc w:val="both"/>
+      </w:pPr>
+      <w:r>
+        <w:t>Developing an MP</w:t>
+      </w:r>
+    </w:p>
+    <w:p>
+      <w:pPr>
+        <w:jc w:val="both"/>
+      </w:pPr>
+    </w:p>
+    <w:p>
+      <w:pPr>
+        <w:jc w:val="both"/>
+      </w:pPr>
+      <w:r>
+        <w:t>Testing an MP</w:t>
+      </w:r>
+    </w:p>
+    <w:p>
+      <w:pPr>
+        <w:jc w:val="both"/>
+      </w:pPr>
+    </w:p>
+    <w:p>
+      <w:pPr>
+        <w:jc w:val="both"/>
+      </w:pPr>
     </w:p>
     <w:p>
       <w:pPr>
@@ -749,6 +801,7 @@
         <w:rPr>
           <w:lang w:val="en-US"/>
         </w:rPr>
+        <w:lastRenderedPageBreak/>
         <w:t xml:space="preserve">CMG. 2017. Specifications for MSE trials for bluefin tuna in the North Atlantic. GBYP Core Modelling Group. </w:t>
       </w:r>
       <w:r>
@@ -790,7 +843,6 @@
         <w:rPr>
           <w:lang w:val="en-US"/>
         </w:rPr>
-        <w:lastRenderedPageBreak/>
         <w:t xml:space="preserve">GBYP. </w:t>
       </w:r>
       <w:r>
@@ -4184,7 +4236,7 @@
 </file>
 
 <file path=customXml/itemProps1.xml><?xml version="1.0" encoding="utf-8"?>
-<ds:datastoreItem xmlns:ds="http://schemas.openxmlformats.org/officeDocument/2006/customXml" ds:itemID="{8B663DB3-8FF2-4493-8182-ED67572A334E}">
+<ds:datastoreItem xmlns:ds="http://schemas.openxmlformats.org/officeDocument/2006/customXml" ds:itemID="{ED6C27DB-8898-412E-A32E-DC2DD648F7FD}">
   <ds:schemaRefs>
     <ds:schemaRef ds:uri="http://schemas.openxmlformats.org/officeDocument/2006/bibliography"/>
   </ds:schemaRefs>

</xml_diff>